<commit_message>
Interview runs through in its entirety and next steps
</commit_message>
<xml_diff>
--- a/docassemble/MLHUtilityShutoffPreventionLetter/data/templates/utility_shutoff_prevention_form.docx
+++ b/docassemble/MLHUtilityShutoffPreventionLetter/data/templates/utility_shutoff_prevention_form.docx
@@ -132,15 +132,17 @@
     <w:p>
       <w:pPr>
         <w:spacing w:after="11"/>
-        <w:ind w:left="4770" w:firstLine="0"/>
-        <w:rPr>
-          <w:rFonts w:ascii="Times New Roman" w:hAnsi="Times New Roman" w:cs="Times New Roman"/>
+        <w:ind w:left="0" w:firstLine="0"/>
+        <w:rPr>
+          <w:rFonts w:ascii="Times New Roman" w:hAnsi="Times New Roman" w:cs="Times New Roman"/>
+          <w:color w:val="000000" w:themeColor="text1"/>
           <w:sz w:val="24"/>
         </w:rPr>
       </w:pPr>
       <w:r>
         <w:rPr>
           <w:rFonts w:ascii="Times New Roman" w:hAnsi="Times New Roman" w:cs="Times New Roman"/>
+          <w:color w:val="000000" w:themeColor="text1"/>
           <w:sz w:val="24"/>
         </w:rPr>
         <w:t>Health Center</w:t>
@@ -148,6 +150,7 @@
       <w:r>
         <w:rPr>
           <w:rFonts w:ascii="Times New Roman" w:hAnsi="Times New Roman" w:cs="Times New Roman"/>
+          <w:color w:val="000000" w:themeColor="text1"/>
           <w:sz w:val="24"/>
         </w:rPr>
         <w:t>:</w:t>
@@ -155,14 +158,16 @@
       <w:r>
         <w:rPr>
           <w:rFonts w:ascii="Times New Roman" w:hAnsi="Times New Roman" w:cs="Times New Roman"/>
-          <w:sz w:val="24"/>
-        </w:rPr>
-        <w:t xml:space="preserve"> </w:t>
-      </w:r>
-      <w:proofErr w:type="gramStart"/>
-      <w:r>
-        <w:rPr>
-          <w:rFonts w:ascii="Times New Roman" w:hAnsi="Times New Roman" w:cs="Times New Roman"/>
+          <w:color w:val="000000" w:themeColor="text1"/>
+          <w:sz w:val="24"/>
+        </w:rPr>
+        <w:t xml:space="preserve"> </w:t>
+      </w:r>
+      <w:proofErr w:type="gramStart"/>
+      <w:r>
+        <w:rPr>
+          <w:rFonts w:ascii="Times New Roman" w:hAnsi="Times New Roman" w:cs="Times New Roman"/>
+          <w:color w:val="000000" w:themeColor="text1"/>
           <w:sz w:val="24"/>
         </w:rPr>
         <w:t>{{ users</w:t>
@@ -171,6 +176,7 @@
       <w:r>
         <w:rPr>
           <w:rFonts w:ascii="Times New Roman" w:hAnsi="Times New Roman" w:cs="Times New Roman"/>
+          <w:color w:val="000000" w:themeColor="text1"/>
           <w:sz w:val="24"/>
         </w:rPr>
         <w:t>[0</w:t>
@@ -179,6 +185,7 @@
       <w:r>
         <w:rPr>
           <w:rFonts w:ascii="Times New Roman" w:hAnsi="Times New Roman" w:cs="Times New Roman"/>
+          <w:color w:val="000000" w:themeColor="text1"/>
           <w:sz w:val="24"/>
         </w:rPr>
         <w:t>].</w:t>
@@ -187,6 +194,7 @@
       <w:r>
         <w:rPr>
           <w:rFonts w:ascii="Times New Roman" w:hAnsi="Times New Roman" w:cs="Times New Roman"/>
+          <w:color w:val="000000" w:themeColor="text1"/>
           <w:sz w:val="24"/>
         </w:rPr>
         <w:t>business</w:t>
@@ -195,6 +203,7 @@
       <w:r>
         <w:rPr>
           <w:rFonts w:ascii="Times New Roman" w:hAnsi="Times New Roman" w:cs="Times New Roman"/>
+          <w:color w:val="000000" w:themeColor="text1"/>
           <w:sz w:val="24"/>
         </w:rPr>
         <w:t>_</w:t>
@@ -203,6 +212,7 @@
       <w:r>
         <w:rPr>
           <w:rFonts w:ascii="Times New Roman" w:hAnsi="Times New Roman" w:cs="Times New Roman"/>
+          <w:color w:val="000000" w:themeColor="text1"/>
           <w:sz w:val="24"/>
         </w:rPr>
         <w:t>name</w:t>
@@ -211,6 +221,7 @@
       <w:r>
         <w:rPr>
           <w:rFonts w:ascii="Times New Roman" w:hAnsi="Times New Roman" w:cs="Times New Roman"/>
+          <w:color w:val="000000" w:themeColor="text1"/>
           <w:sz w:val="24"/>
         </w:rPr>
         <w:t xml:space="preserve"> }</w:t>
@@ -219,6 +230,7 @@
       <w:r>
         <w:rPr>
           <w:rFonts w:ascii="Times New Roman" w:hAnsi="Times New Roman" w:cs="Times New Roman"/>
+          <w:color w:val="000000" w:themeColor="text1"/>
           <w:sz w:val="24"/>
         </w:rPr>
         <w:t>}</w:t>
@@ -226,6 +238,7 @@
       <w:r>
         <w:rPr>
           <w:rFonts w:ascii="Times New Roman" w:hAnsi="Times New Roman" w:cs="Times New Roman"/>
+          <w:color w:val="000000" w:themeColor="text1"/>
           <w:sz w:val="24"/>
         </w:rPr>
         <w:t xml:space="preserve"> </w:t>
@@ -233,42 +246,60 @@
     </w:p>
     <w:p>
       <w:pPr>
-        <w:spacing w:after="0" w:line="259" w:lineRule="auto"/>
-        <w:ind w:left="4770" w:right="571" w:firstLine="591"/>
-        <w:jc w:val="center"/>
-        <w:rPr>
-          <w:rFonts w:ascii="Times New Roman" w:hAnsi="Times New Roman" w:cs="Times New Roman"/>
-          <w:sz w:val="24"/>
+        <w:pStyle w:val="Body"/>
+        <w:spacing w:before="85" w:line="240" w:lineRule="auto"/>
+        <w:rPr>
+          <w:rFonts w:ascii="Times New Roman" w:hAnsi="Times New Roman" w:cs="Times New Roman"/>
+          <w:color w:val="000000" w:themeColor="text1"/>
+          <w:sz w:val="24"/>
+          <w:szCs w:val="24"/>
         </w:rPr>
       </w:pPr>
-      <w:proofErr w:type="gramStart"/>
-      <w:r>
-        <w:rPr>
-          <w:rFonts w:ascii="Times New Roman" w:hAnsi="Times New Roman" w:cs="Times New Roman"/>
-          <w:sz w:val="24"/>
+      <w:r>
+        <w:rPr>
+          <w:rFonts w:ascii="Times New Roman" w:hAnsi="Times New Roman" w:cs="Times New Roman"/>
+          <w:color w:val="000000" w:themeColor="text1"/>
+          <w:sz w:val="24"/>
+          <w:szCs w:val="24"/>
         </w:rPr>
         <w:t>Address:</w:t>
       </w:r>
       <w:r>
         <w:rPr>
           <w:rFonts w:ascii="Times New Roman" w:hAnsi="Times New Roman" w:cs="Times New Roman"/>
-          <w:sz w:val="24"/>
-        </w:rPr>
-        <w:t>{</w:t>
-      </w:r>
-      <w:proofErr w:type="gramEnd"/>
-      <w:r>
-        <w:rPr>
-          <w:rFonts w:ascii="Times New Roman" w:hAnsi="Times New Roman" w:cs="Times New Roman"/>
-          <w:sz w:val="24"/>
-        </w:rPr>
-        <w:t>{users[0</w:t>
-      </w:r>
-      <w:proofErr w:type="gramStart"/>
-      <w:r>
-        <w:rPr>
-          <w:rFonts w:ascii="Times New Roman" w:hAnsi="Times New Roman" w:cs="Times New Roman"/>
-          <w:sz w:val="24"/>
+          <w:color w:val="000000" w:themeColor="text1"/>
+          <w:sz w:val="24"/>
+          <w:szCs w:val="24"/>
+        </w:rPr>
+        <w:t xml:space="preserve"> </w:t>
+      </w:r>
+      <w:proofErr w:type="gramStart"/>
+      <w:r>
+        <w:rPr>
+          <w:rFonts w:ascii="Times New Roman" w:hAnsi="Times New Roman" w:cs="Times New Roman"/>
+          <w:color w:val="000000" w:themeColor="text1"/>
+          <w:sz w:val="24"/>
+          <w:szCs w:val="24"/>
+        </w:rPr>
+        <w:t>{{ users</w:t>
+      </w:r>
+      <w:proofErr w:type="gramEnd"/>
+      <w:r>
+        <w:rPr>
+          <w:rFonts w:ascii="Times New Roman" w:hAnsi="Times New Roman" w:cs="Times New Roman"/>
+          <w:color w:val="000000" w:themeColor="text1"/>
+          <w:sz w:val="24"/>
+          <w:szCs w:val="24"/>
+        </w:rPr>
+        <w:t>[0</w:t>
+      </w:r>
+      <w:proofErr w:type="gramStart"/>
+      <w:r>
+        <w:rPr>
+          <w:rFonts w:ascii="Times New Roman" w:hAnsi="Times New Roman" w:cs="Times New Roman"/>
+          <w:color w:val="000000" w:themeColor="text1"/>
+          <w:sz w:val="24"/>
+          <w:szCs w:val="24"/>
         </w:rPr>
         <w:t>].</w:t>
       </w:r>
@@ -276,7 +307,9 @@
       <w:r>
         <w:rPr>
           <w:rFonts w:ascii="Times New Roman" w:hAnsi="Times New Roman" w:cs="Times New Roman"/>
-          <w:sz w:val="24"/>
+          <w:color w:val="000000" w:themeColor="text1"/>
+          <w:sz w:val="24"/>
+          <w:szCs w:val="24"/>
         </w:rPr>
         <w:t>address</w:t>
       </w:r>
@@ -284,134 +317,110 @@
       <w:r>
         <w:rPr>
           <w:rFonts w:ascii="Times New Roman" w:hAnsi="Times New Roman" w:cs="Times New Roman"/>
-          <w:sz w:val="24"/>
-        </w:rPr>
-        <w:t>.line_one</w:t>
+          <w:color w:val="000000" w:themeColor="text1"/>
+          <w:sz w:val="24"/>
+          <w:szCs w:val="24"/>
+        </w:rPr>
+        <w:t>.</w:t>
+      </w:r>
+      <w:proofErr w:type="gramStart"/>
+      <w:r>
+        <w:rPr>
+          <w:rFonts w:ascii="Times New Roman" w:hAnsi="Times New Roman" w:cs="Times New Roman"/>
+          <w:color w:val="000000" w:themeColor="text1"/>
+          <w:sz w:val="24"/>
+          <w:szCs w:val="24"/>
+        </w:rPr>
+        <w:t>block</w:t>
       </w:r>
       <w:proofErr w:type="spellEnd"/>
       <w:r>
         <w:rPr>
           <w:rFonts w:ascii="Times New Roman" w:hAnsi="Times New Roman" w:cs="Times New Roman"/>
-          <w:sz w:val="24"/>
-        </w:rPr>
-        <w:t>}}</w:t>
+          <w:color w:val="000000" w:themeColor="text1"/>
+          <w:sz w:val="24"/>
+          <w:szCs w:val="24"/>
+        </w:rPr>
+        <w:t>()</w:t>
+      </w:r>
+      <w:r>
+        <w:rPr>
+          <w:rFonts w:ascii="Times New Roman" w:hAnsi="Times New Roman" w:cs="Times New Roman"/>
+          <w:color w:val="000000" w:themeColor="text1"/>
+          <w:sz w:val="24"/>
+          <w:szCs w:val="24"/>
+        </w:rPr>
+        <w:t xml:space="preserve"> }</w:t>
+      </w:r>
+      <w:proofErr w:type="gramEnd"/>
+      <w:r>
+        <w:rPr>
+          <w:rFonts w:ascii="Times New Roman" w:hAnsi="Times New Roman" w:cs="Times New Roman"/>
+          <w:color w:val="000000" w:themeColor="text1"/>
+          <w:sz w:val="24"/>
+          <w:szCs w:val="24"/>
+        </w:rPr>
+        <w:t>}</w:t>
       </w:r>
     </w:p>
     <w:p>
       <w:pPr>
-        <w:spacing w:after="0" w:line="259" w:lineRule="auto"/>
-        <w:ind w:left="4770" w:firstLine="591"/>
-        <w:jc w:val="center"/>
-        <w:rPr>
-          <w:rFonts w:ascii="Times New Roman" w:hAnsi="Times New Roman" w:cs="Times New Roman"/>
-          <w:sz w:val="24"/>
+        <w:pStyle w:val="Body"/>
+        <w:spacing w:before="85" w:line="240" w:lineRule="auto"/>
+        <w:rPr>
+          <w:rFonts w:ascii="Times New Roman" w:hAnsi="Times New Roman" w:cs="Times New Roman"/>
+          <w:color w:val="000000" w:themeColor="text1"/>
+          <w:sz w:val="24"/>
+          <w:szCs w:val="24"/>
         </w:rPr>
       </w:pPr>
       <w:r>
         <w:rPr>
           <w:rFonts w:ascii="Times New Roman" w:hAnsi="Times New Roman" w:cs="Times New Roman"/>
-          <w:sz w:val="24"/>
-        </w:rPr>
-        <w:t xml:space="preserve">    </w:t>
-      </w:r>
-      <w:r>
-        <w:rPr>
-          <w:rFonts w:ascii="Times New Roman" w:hAnsi="Times New Roman" w:cs="Times New Roman"/>
-          <w:sz w:val="24"/>
+          <w:color w:val="000000" w:themeColor="text1"/>
+          <w:sz w:val="24"/>
+          <w:szCs w:val="24"/>
+        </w:rPr>
+        <w:t xml:space="preserve">Date: </w:t>
+      </w:r>
+      <w:r>
+        <w:rPr>
+          <w:rFonts w:ascii="Times New Roman" w:hAnsi="Times New Roman" w:cs="Times New Roman"/>
+          <w:color w:val="000000" w:themeColor="text1"/>
+          <w:sz w:val="24"/>
+          <w:szCs w:val="24"/>
         </w:rPr>
         <w:t>{</w:t>
       </w:r>
       <w:r>
         <w:rPr>
           <w:rFonts w:ascii="Times New Roman" w:hAnsi="Times New Roman" w:cs="Times New Roman"/>
-          <w:sz w:val="24"/>
-        </w:rPr>
-        <w:t>{users[0</w:t>
-      </w:r>
-      <w:proofErr w:type="gramStart"/>
-      <w:r>
-        <w:rPr>
-          <w:rFonts w:ascii="Times New Roman" w:hAnsi="Times New Roman" w:cs="Times New Roman"/>
-          <w:sz w:val="24"/>
-        </w:rPr>
-        <w:t>].</w:t>
-      </w:r>
-      <w:proofErr w:type="spellStart"/>
-      <w:r>
-        <w:rPr>
-          <w:rFonts w:ascii="Times New Roman" w:hAnsi="Times New Roman" w:cs="Times New Roman"/>
-          <w:sz w:val="24"/>
-        </w:rPr>
-        <w:t>address</w:t>
-      </w:r>
-      <w:proofErr w:type="gramEnd"/>
-      <w:r>
-        <w:rPr>
-          <w:rFonts w:ascii="Times New Roman" w:hAnsi="Times New Roman" w:cs="Times New Roman"/>
-          <w:sz w:val="24"/>
-        </w:rPr>
-        <w:t>.line_two</w:t>
-      </w:r>
-      <w:proofErr w:type="spellEnd"/>
-      <w:r>
-        <w:rPr>
-          <w:rFonts w:ascii="Times New Roman" w:hAnsi="Times New Roman" w:cs="Times New Roman"/>
-          <w:sz w:val="24"/>
-        </w:rPr>
-        <w:t>}</w:t>
-      </w:r>
-      <w:r>
-        <w:rPr>
-          <w:rFonts w:ascii="Times New Roman" w:hAnsi="Times New Roman" w:cs="Times New Roman"/>
-          <w:sz w:val="24"/>
+          <w:color w:val="000000" w:themeColor="text1"/>
+          <w:sz w:val="24"/>
+          <w:szCs w:val="24"/>
+        </w:rPr>
+        <w:t>{_date}</w:t>
+      </w:r>
+      <w:r>
+        <w:rPr>
+          <w:rFonts w:ascii="Times New Roman" w:hAnsi="Times New Roman" w:cs="Times New Roman"/>
+          <w:color w:val="000000" w:themeColor="text1"/>
+          <w:sz w:val="24"/>
+          <w:szCs w:val="24"/>
         </w:rPr>
         <w:t>}</w:t>
       </w:r>
     </w:p>
     <w:p>
       <w:pPr>
-        <w:spacing w:after="215" w:line="259" w:lineRule="auto"/>
-        <w:ind w:left="4770" w:right="348" w:firstLine="720"/>
-        <w:rPr>
-          <w:rFonts w:ascii="Times New Roman" w:hAnsi="Times New Roman" w:cs="Times New Roman"/>
-          <w:sz w:val="24"/>
+        <w:pStyle w:val="Body"/>
+        <w:spacing w:before="85" w:line="240" w:lineRule="auto"/>
+        <w:ind w:left="4090" w:firstLine="680"/>
+        <w:rPr>
+          <w:sz w:val="24"/>
+          <w:szCs w:val="24"/>
         </w:rPr>
       </w:pPr>
-      <w:r>
-        <w:rPr>
-          <w:rFonts w:ascii="Times New Roman" w:hAnsi="Times New Roman" w:cs="Times New Roman"/>
-          <w:sz w:val="24"/>
-        </w:rPr>
-        <w:t xml:space="preserve">   </w:t>
-      </w:r>
-      <w:r>
-        <w:rPr>
-          <w:rFonts w:ascii="Times New Roman" w:hAnsi="Times New Roman" w:cs="Times New Roman"/>
-          <w:sz w:val="24"/>
-        </w:rPr>
-        <w:t xml:space="preserve">Date: </w:t>
-      </w:r>
-      <w:r>
-        <w:rPr>
-          <w:rFonts w:ascii="Times New Roman" w:hAnsi="Times New Roman" w:cs="Times New Roman"/>
-          <w:sz w:val="24"/>
-        </w:rPr>
-        <w:t>{</w:t>
-      </w:r>
-      <w:r>
-        <w:rPr>
-          <w:rFonts w:ascii="Times New Roman" w:hAnsi="Times New Roman" w:cs="Times New Roman"/>
-          <w:sz w:val="24"/>
-        </w:rPr>
-        <w:t>{_date}</w:t>
-      </w:r>
-      <w:r>
-        <w:rPr>
-          <w:rFonts w:ascii="Times New Roman" w:hAnsi="Times New Roman" w:cs="Times New Roman"/>
-          <w:sz w:val="24"/>
-        </w:rPr>
-        <w:t>}</w:t>
-      </w:r>
     </w:p>
     <w:p>
       <w:pPr>
@@ -427,7 +436,14 @@
           <w:rFonts w:ascii="Times New Roman" w:hAnsi="Times New Roman" w:cs="Times New Roman"/>
           <w:sz w:val="24"/>
         </w:rPr>
-        <w:t>Electric Company</w:t>
+        <w:t>Utility</w:t>
+      </w:r>
+      <w:r>
+        <w:rPr>
+          <w:rFonts w:ascii="Times New Roman" w:hAnsi="Times New Roman" w:cs="Times New Roman"/>
+          <w:sz w:val="24"/>
+        </w:rPr>
+        <w:t xml:space="preserve"> Company</w:t>
       </w:r>
       <w:r>
         <w:rPr>
@@ -563,6 +579,7 @@
         </w:rPr>
         <w:t xml:space="preserve"> </w:t>
       </w:r>
+      <w:proofErr w:type="gramStart"/>
       <w:r>
         <w:rPr>
           <w:rFonts w:ascii="Times New Roman" w:hAnsi="Times New Roman" w:cs="Times New Roman"/>
@@ -570,13 +587,28 @@
         </w:rPr>
         <w:t>{{</w:t>
       </w:r>
+      <w:r>
+        <w:rPr>
+          <w:rFonts w:ascii="Times New Roman" w:hAnsi="Times New Roman" w:cs="Times New Roman"/>
+          <w:sz w:val="24"/>
+        </w:rPr>
+        <w:t xml:space="preserve"> </w:t>
+      </w:r>
       <w:proofErr w:type="spellStart"/>
       <w:r>
         <w:rPr>
           <w:rFonts w:ascii="Times New Roman" w:hAnsi="Times New Roman" w:cs="Times New Roman"/>
           <w:sz w:val="24"/>
         </w:rPr>
-        <w:t>other_parties</w:t>
+        <w:t>other</w:t>
+      </w:r>
+      <w:proofErr w:type="gramEnd"/>
+      <w:r>
+        <w:rPr>
+          <w:rFonts w:ascii="Times New Roman" w:hAnsi="Times New Roman" w:cs="Times New Roman"/>
+          <w:sz w:val="24"/>
+        </w:rPr>
+        <w:t>_parties</w:t>
       </w:r>
       <w:proofErr w:type="spellEnd"/>
       <w:r>
@@ -584,7 +616,14 @@
           <w:rFonts w:ascii="Times New Roman" w:hAnsi="Times New Roman" w:cs="Times New Roman"/>
           <w:sz w:val="24"/>
         </w:rPr>
-        <w:t>[0</w:t>
+        <w:t>[</w:t>
+      </w:r>
+      <w:r>
+        <w:rPr>
+          <w:rFonts w:ascii="Times New Roman" w:hAnsi="Times New Roman" w:cs="Times New Roman"/>
+          <w:sz w:val="24"/>
+        </w:rPr>
+        <w:t>0</w:t>
       </w:r>
       <w:proofErr w:type="gramStart"/>
       <w:r>
@@ -608,7 +647,15 @@
           <w:rFonts w:ascii="Times New Roman" w:hAnsi="Times New Roman" w:cs="Times New Roman"/>
           <w:sz w:val="24"/>
         </w:rPr>
-        <w:t>.line_one</w:t>
+        <w:t>.</w:t>
+      </w:r>
+      <w:proofErr w:type="gramStart"/>
+      <w:r>
+        <w:rPr>
+          <w:rFonts w:ascii="Times New Roman" w:hAnsi="Times New Roman" w:cs="Times New Roman"/>
+          <w:sz w:val="24"/>
+        </w:rPr>
+        <w:t>block</w:t>
       </w:r>
       <w:proofErr w:type="spellEnd"/>
       <w:r>
@@ -616,87 +663,36 @@
           <w:rFonts w:ascii="Times New Roman" w:hAnsi="Times New Roman" w:cs="Times New Roman"/>
           <w:sz w:val="24"/>
         </w:rPr>
-        <w:t>}}</w:t>
+        <w:t>() }</w:t>
+      </w:r>
+      <w:proofErr w:type="gramEnd"/>
+      <w:r>
+        <w:rPr>
+          <w:rFonts w:ascii="Times New Roman" w:hAnsi="Times New Roman" w:cs="Times New Roman"/>
+          <w:sz w:val="24"/>
+        </w:rPr>
+        <w:t>}</w:t>
       </w:r>
     </w:p>
     <w:p>
       <w:pPr>
-        <w:spacing w:after="266"/>
-        <w:ind w:left="-4" w:firstLine="724"/>
+        <w:spacing w:after="11"/>
+        <w:ind w:left="-4"/>
         <w:rPr>
           <w:rFonts w:ascii="Times New Roman" w:hAnsi="Times New Roman" w:cs="Times New Roman"/>
           <w:sz w:val="24"/>
         </w:rPr>
       </w:pPr>
-      <w:r>
-        <w:rPr>
-          <w:rFonts w:ascii="Times New Roman" w:hAnsi="Times New Roman" w:cs="Times New Roman"/>
-          <w:sz w:val="24"/>
-        </w:rPr>
-        <w:t xml:space="preserve">   </w:t>
-      </w:r>
-      <w:r>
-        <w:rPr>
-          <w:rFonts w:ascii="Times New Roman" w:hAnsi="Times New Roman" w:cs="Times New Roman"/>
-          <w:sz w:val="24"/>
-        </w:rPr>
-        <w:t>{{</w:t>
-      </w:r>
-      <w:proofErr w:type="spellStart"/>
-      <w:r>
-        <w:rPr>
-          <w:rFonts w:ascii="Times New Roman" w:hAnsi="Times New Roman" w:cs="Times New Roman"/>
-          <w:sz w:val="24"/>
-        </w:rPr>
-        <w:t>other_parties</w:t>
-      </w:r>
-      <w:proofErr w:type="spellEnd"/>
-      <w:r>
-        <w:rPr>
-          <w:rFonts w:ascii="Times New Roman" w:hAnsi="Times New Roman" w:cs="Times New Roman"/>
-          <w:sz w:val="24"/>
-        </w:rPr>
-        <w:t>[0</w:t>
-      </w:r>
-      <w:proofErr w:type="gramStart"/>
-      <w:r>
-        <w:rPr>
-          <w:rFonts w:ascii="Times New Roman" w:hAnsi="Times New Roman" w:cs="Times New Roman"/>
-          <w:sz w:val="24"/>
-        </w:rPr>
-        <w:t>].</w:t>
-      </w:r>
-      <w:proofErr w:type="spellStart"/>
-      <w:r>
-        <w:rPr>
-          <w:rFonts w:ascii="Times New Roman" w:hAnsi="Times New Roman" w:cs="Times New Roman"/>
-          <w:sz w:val="24"/>
-        </w:rPr>
-        <w:t>address</w:t>
-      </w:r>
-      <w:proofErr w:type="gramEnd"/>
-      <w:r>
-        <w:rPr>
-          <w:rFonts w:ascii="Times New Roman" w:hAnsi="Times New Roman" w:cs="Times New Roman"/>
-          <w:sz w:val="24"/>
-        </w:rPr>
-        <w:t>.line_two</w:t>
-      </w:r>
-      <w:proofErr w:type="spellEnd"/>
-      <w:r>
-        <w:rPr>
-          <w:rFonts w:ascii="Times New Roman" w:hAnsi="Times New Roman" w:cs="Times New Roman"/>
-          <w:sz w:val="24"/>
-        </w:rPr>
-        <w:t>}}</w:t>
-      </w:r>
-      <w:r>
-        <w:rPr>
-          <w:rFonts w:ascii="Times New Roman" w:hAnsi="Times New Roman" w:cs="Times New Roman"/>
-          <w:sz w:val="24"/>
-        </w:rPr>
-        <w:t xml:space="preserve"> </w:t>
-      </w:r>
+    </w:p>
+    <w:p>
+      <w:pPr>
+        <w:spacing w:after="11"/>
+        <w:ind w:left="-4"/>
+        <w:rPr>
+          <w:rFonts w:ascii="Times New Roman" w:hAnsi="Times New Roman" w:cs="Times New Roman"/>
+          <w:sz w:val="24"/>
+        </w:rPr>
+      </w:pPr>
     </w:p>
     <w:p>
       <w:pPr>
@@ -788,7 +784,21 @@
           <w:rFonts w:ascii="Times New Roman" w:hAnsi="Times New Roman" w:cs="Times New Roman"/>
           <w:sz w:val="24"/>
         </w:rPr>
-        <w:t>[0].</w:t>
+        <w:t>[</w:t>
+      </w:r>
+      <w:r>
+        <w:rPr>
+          <w:rFonts w:ascii="Times New Roman" w:hAnsi="Times New Roman" w:cs="Times New Roman"/>
+          <w:sz w:val="24"/>
+        </w:rPr>
+        <w:t>0</w:t>
+      </w:r>
+      <w:r>
+        <w:rPr>
+          <w:rFonts w:ascii="Times New Roman" w:hAnsi="Times New Roman" w:cs="Times New Roman"/>
+          <w:sz w:val="24"/>
+        </w:rPr>
+        <w:t>].</w:t>
       </w:r>
       <w:proofErr w:type="spellStart"/>
       <w:proofErr w:type="gramStart"/>
@@ -806,7 +816,30 @@
           <w:rFonts w:ascii="Times New Roman" w:hAnsi="Times New Roman" w:cs="Times New Roman"/>
           <w:sz w:val="24"/>
         </w:rPr>
-        <w:t xml:space="preserve"> }}</w:t>
+        <w:t>(</w:t>
+      </w:r>
+      <w:proofErr w:type="gramStart"/>
+      <w:r>
+        <w:rPr>
+          <w:rFonts w:ascii="Times New Roman" w:hAnsi="Times New Roman" w:cs="Times New Roman"/>
+          <w:sz w:val="24"/>
+        </w:rPr>
+        <w:t>)</w:t>
+      </w:r>
+      <w:r>
+        <w:rPr>
+          <w:rFonts w:ascii="Times New Roman" w:hAnsi="Times New Roman" w:cs="Times New Roman"/>
+          <w:sz w:val="24"/>
+        </w:rPr>
+        <w:t xml:space="preserve"> }</w:t>
+      </w:r>
+      <w:proofErr w:type="gramEnd"/>
+      <w:r>
+        <w:rPr>
+          <w:rFonts w:ascii="Times New Roman" w:hAnsi="Times New Roman" w:cs="Times New Roman"/>
+          <w:sz w:val="24"/>
+        </w:rPr>
+        <w:t>}</w:t>
       </w:r>
     </w:p>
     <w:p>
@@ -865,15 +898,54 @@
           <w:rFonts w:ascii="Times New Roman" w:hAnsi="Times New Roman" w:cs="Times New Roman"/>
           <w:sz w:val="24"/>
         </w:rPr>
-        <w:t>].address</w:t>
-      </w:r>
-      <w:proofErr w:type="gramEnd"/>
-      <w:r>
-        <w:rPr>
-          <w:rFonts w:ascii="Times New Roman" w:hAnsi="Times New Roman" w:cs="Times New Roman"/>
-          <w:sz w:val="24"/>
-        </w:rPr>
-        <w:t xml:space="preserve"> }}</w:t>
+        <w:t>].</w:t>
+      </w:r>
+      <w:proofErr w:type="spellStart"/>
+      <w:r>
+        <w:rPr>
+          <w:rFonts w:ascii="Times New Roman" w:hAnsi="Times New Roman" w:cs="Times New Roman"/>
+          <w:sz w:val="24"/>
+        </w:rPr>
+        <w:t>address</w:t>
+      </w:r>
+      <w:proofErr w:type="gramEnd"/>
+      <w:r>
+        <w:rPr>
+          <w:rFonts w:ascii="Times New Roman" w:hAnsi="Times New Roman" w:cs="Times New Roman"/>
+          <w:sz w:val="24"/>
+        </w:rPr>
+        <w:t>.</w:t>
+      </w:r>
+      <w:proofErr w:type="gramStart"/>
+      <w:r>
+        <w:rPr>
+          <w:rFonts w:ascii="Times New Roman" w:hAnsi="Times New Roman" w:cs="Times New Roman"/>
+          <w:sz w:val="24"/>
+        </w:rPr>
+        <w:t>block</w:t>
+      </w:r>
+      <w:proofErr w:type="spellEnd"/>
+      <w:r>
+        <w:rPr>
+          <w:rFonts w:ascii="Times New Roman" w:hAnsi="Times New Roman" w:cs="Times New Roman"/>
+          <w:sz w:val="24"/>
+        </w:rPr>
+        <w:t>()</w:t>
+      </w:r>
+      <w:r>
+        <w:rPr>
+          <w:rFonts w:ascii="Times New Roman" w:hAnsi="Times New Roman" w:cs="Times New Roman"/>
+          <w:sz w:val="24"/>
+        </w:rPr>
+        <w:t xml:space="preserve"> }</w:t>
+      </w:r>
+      <w:proofErr w:type="gramEnd"/>
+      <w:r>
+        <w:rPr>
+          <w:rFonts w:ascii="Times New Roman" w:hAnsi="Times New Roman" w:cs="Times New Roman"/>
+          <w:sz w:val="24"/>
+        </w:rPr>
+        <w:t>}</w:t>
       </w:r>
     </w:p>
     <w:p>
@@ -900,7 +972,14 @@
           <w:rFonts w:ascii="Times New Roman" w:hAnsi="Times New Roman" w:cs="Times New Roman"/>
           <w:sz w:val="24"/>
         </w:rPr>
-        <w:t xml:space="preserve">       </w:t>
+        <w:t>Account Number (if available):</w:t>
+      </w:r>
+      <w:r>
+        <w:rPr>
+          <w:rFonts w:ascii="Times New Roman" w:hAnsi="Times New Roman" w:cs="Times New Roman"/>
+          <w:sz w:val="24"/>
+        </w:rPr>
+        <w:t xml:space="preserve"> </w:t>
       </w:r>
       <w:proofErr w:type="gramStart"/>
       <w:r>
@@ -940,7 +1019,7 @@
           <w:rFonts w:ascii="Times New Roman" w:hAnsi="Times New Roman" w:cs="Times New Roman"/>
           <w:sz w:val="24"/>
         </w:rPr>
-        <w:t>.</w:t>
+        <w:t>_</w:t>
       </w:r>
       <w:proofErr w:type="gramStart"/>
       <w:r>
@@ -956,22 +1035,22 @@
           <w:rFonts w:ascii="Times New Roman" w:hAnsi="Times New Roman" w:cs="Times New Roman"/>
           <w:sz w:val="24"/>
         </w:rPr>
-        <w:t xml:space="preserve"> }}</w:t>
-      </w:r>
-      <w:r>
-        <w:rPr>
-          <w:rFonts w:ascii="Times New Roman" w:hAnsi="Times New Roman" w:cs="Times New Roman"/>
-          <w:sz w:val="24"/>
-        </w:rPr>
-        <w:t>(</w:t>
-      </w:r>
-      <w:proofErr w:type="gramEnd"/>
-      <w:r>
-        <w:rPr>
-          <w:rFonts w:ascii="Times New Roman" w:hAnsi="Times New Roman" w:cs="Times New Roman"/>
-          <w:sz w:val="24"/>
-        </w:rPr>
-        <w:t xml:space="preserve">add utility account number, if available) </w:t>
+        <w:t xml:space="preserve"> </w:t>
+      </w:r>
+      <w:r>
+        <w:rPr>
+          <w:rFonts w:ascii="Times New Roman" w:hAnsi="Times New Roman" w:cs="Times New Roman"/>
+          <w:sz w:val="24"/>
+        </w:rPr>
+        <w:t>}</w:t>
+      </w:r>
+      <w:proofErr w:type="gramEnd"/>
+      <w:r>
+        <w:rPr>
+          <w:rFonts w:ascii="Times New Roman" w:hAnsi="Times New Roman" w:cs="Times New Roman"/>
+          <w:sz w:val="24"/>
+        </w:rPr>
+        <w:t>}</w:t>
       </w:r>
     </w:p>
     <w:p>
@@ -1124,7 +1203,37 @@
           <w:rFonts w:ascii="Times New Roman" w:hAnsi="Times New Roman" w:cs="Times New Roman"/>
           <w:sz w:val="24"/>
         </w:rPr>
-        <w:t>{{users[0</w:t>
+        <w:t xml:space="preserve"> </w:t>
+      </w:r>
+      <w:proofErr w:type="gramStart"/>
+      <w:r>
+        <w:rPr>
+          <w:rFonts w:ascii="Times New Roman" w:hAnsi="Times New Roman" w:cs="Times New Roman"/>
+          <w:sz w:val="24"/>
+        </w:rPr>
+        <w:t>{{</w:t>
+      </w:r>
+      <w:r>
+        <w:rPr>
+          <w:rFonts w:ascii="Times New Roman" w:hAnsi="Times New Roman" w:cs="Times New Roman"/>
+          <w:sz w:val="24"/>
+        </w:rPr>
+        <w:t xml:space="preserve"> </w:t>
+      </w:r>
+      <w:r>
+        <w:rPr>
+          <w:rFonts w:ascii="Times New Roman" w:hAnsi="Times New Roman" w:cs="Times New Roman"/>
+          <w:sz w:val="24"/>
+        </w:rPr>
+        <w:t>users</w:t>
+      </w:r>
+      <w:proofErr w:type="gramEnd"/>
+      <w:r>
+        <w:rPr>
+          <w:rFonts w:ascii="Times New Roman" w:hAnsi="Times New Roman" w:cs="Times New Roman"/>
+          <w:sz w:val="24"/>
+        </w:rPr>
+        <w:t>[0</w:t>
       </w:r>
       <w:proofErr w:type="gramStart"/>
       <w:r>
@@ -1148,7 +1257,15 @@
           <w:rFonts w:ascii="Times New Roman" w:hAnsi="Times New Roman" w:cs="Times New Roman"/>
           <w:sz w:val="24"/>
         </w:rPr>
-        <w:t>.title</w:t>
+        <w:t>_</w:t>
+      </w:r>
+      <w:proofErr w:type="gramStart"/>
+      <w:r>
+        <w:rPr>
+          <w:rFonts w:ascii="Times New Roman" w:hAnsi="Times New Roman" w:cs="Times New Roman"/>
+          <w:sz w:val="24"/>
+        </w:rPr>
+        <w:t>title</w:t>
       </w:r>
       <w:proofErr w:type="spellEnd"/>
       <w:r>
@@ -1156,7 +1273,22 @@
           <w:rFonts w:ascii="Times New Roman" w:hAnsi="Times New Roman" w:cs="Times New Roman"/>
           <w:sz w:val="24"/>
         </w:rPr>
-        <w:t>}}</w:t>
+        <w:t xml:space="preserve"> </w:t>
+      </w:r>
+      <w:r>
+        <w:rPr>
+          <w:rFonts w:ascii="Times New Roman" w:hAnsi="Times New Roman" w:cs="Times New Roman"/>
+          <w:sz w:val="24"/>
+        </w:rPr>
+        <w:t>}</w:t>
+      </w:r>
+      <w:proofErr w:type="gramEnd"/>
+      <w:r>
+        <w:rPr>
+          <w:rFonts w:ascii="Times New Roman" w:hAnsi="Times New Roman" w:cs="Times New Roman"/>
+          <w:sz w:val="24"/>
+        </w:rPr>
+        <w:t>}</w:t>
       </w:r>
       <w:r>
         <w:rPr>
@@ -1282,7 +1414,30 @@
           <w:rFonts w:ascii="Times New Roman" w:hAnsi="Times New Roman" w:cs="Times New Roman"/>
           <w:sz w:val="24"/>
         </w:rPr>
-        <w:t xml:space="preserve"> }}</w:t>
+        <w:t>(</w:t>
+      </w:r>
+      <w:proofErr w:type="gramStart"/>
+      <w:r>
+        <w:rPr>
+          <w:rFonts w:ascii="Times New Roman" w:hAnsi="Times New Roman" w:cs="Times New Roman"/>
+          <w:sz w:val="24"/>
+        </w:rPr>
+        <w:t>)</w:t>
+      </w:r>
+      <w:r>
+        <w:rPr>
+          <w:rFonts w:ascii="Times New Roman" w:hAnsi="Times New Roman" w:cs="Times New Roman"/>
+          <w:sz w:val="24"/>
+        </w:rPr>
+        <w:t xml:space="preserve"> }</w:t>
+      </w:r>
+      <w:proofErr w:type="gramEnd"/>
+      <w:r>
+        <w:rPr>
+          <w:rFonts w:ascii="Times New Roman" w:hAnsi="Times New Roman" w:cs="Times New Roman"/>
+          <w:sz w:val="24"/>
+        </w:rPr>
+        <w:t>}</w:t>
       </w:r>
       <w:r>
         <w:rPr>
@@ -1332,14 +1487,14 @@
           <w:rFonts w:ascii="Times New Roman" w:hAnsi="Times New Roman" w:cs="Times New Roman"/>
           <w:sz w:val="24"/>
         </w:rPr>
-        <w:t xml:space="preserve"> }} </w:t>
-      </w:r>
-      <w:r>
-        <w:rPr>
-          <w:rFonts w:ascii="Times New Roman" w:hAnsi="Times New Roman" w:cs="Times New Roman"/>
-          <w:sz w:val="24"/>
-        </w:rPr>
-        <w:t xml:space="preserve">suffers from </w:t>
+        <w:t>()</w:t>
+      </w:r>
+      <w:r>
+        <w:rPr>
+          <w:rFonts w:ascii="Times New Roman" w:hAnsi="Times New Roman" w:cs="Times New Roman"/>
+          <w:sz w:val="24"/>
+        </w:rPr>
+        <w:t xml:space="preserve">}} suffers from </w:t>
       </w:r>
       <w:proofErr w:type="gramStart"/>
       <w:r>
@@ -1371,101 +1526,28 @@
           <w:rFonts w:ascii="Times New Roman" w:hAnsi="Times New Roman" w:cs="Times New Roman"/>
           <w:sz w:val="24"/>
         </w:rPr>
-        <w:t xml:space="preserve"> }}</w:t>
-      </w:r>
-      <w:r>
-        <w:rPr>
-          <w:rFonts w:ascii="Times New Roman" w:hAnsi="Times New Roman" w:cs="Times New Roman"/>
-          <w:sz w:val="24"/>
-        </w:rPr>
-        <w:t>.</w:t>
-      </w:r>
-      <w:r>
-        <w:rPr>
-          <w:rFonts w:ascii="Times New Roman" w:hAnsi="Times New Roman" w:cs="Times New Roman"/>
-          <w:sz w:val="24"/>
-        </w:rPr>
-        <w:t xml:space="preserve"> </w:t>
-      </w:r>
-      <w:r>
-        <w:rPr>
-          <w:rFonts w:ascii="Times New Roman" w:hAnsi="Times New Roman" w:cs="Times New Roman"/>
-          <w:sz w:val="24"/>
-        </w:rPr>
-        <w:t>{{</w:t>
-      </w:r>
-      <w:proofErr w:type="gramStart"/>
-      <w:r>
-        <w:rPr>
-          <w:rFonts w:ascii="Times New Roman" w:hAnsi="Times New Roman" w:cs="Times New Roman"/>
-          <w:sz w:val="24"/>
-        </w:rPr>
-        <w:t>plaintiffs[</w:t>
-      </w:r>
-      <w:proofErr w:type="gramEnd"/>
-      <w:r>
-        <w:rPr>
-          <w:rFonts w:ascii="Times New Roman" w:hAnsi="Times New Roman" w:cs="Times New Roman"/>
-          <w:sz w:val="24"/>
-        </w:rPr>
-        <w:t>0].</w:t>
-      </w:r>
-      <w:proofErr w:type="spellStart"/>
-      <w:proofErr w:type="gramStart"/>
-      <w:r>
-        <w:rPr>
-          <w:rFonts w:ascii="Times New Roman" w:hAnsi="Times New Roman" w:cs="Times New Roman"/>
-          <w:sz w:val="24"/>
-        </w:rPr>
-        <w:t>name.first</w:t>
-      </w:r>
-      <w:proofErr w:type="spellEnd"/>
-      <w:proofErr w:type="gramEnd"/>
-      <w:r>
-        <w:rPr>
-          <w:rFonts w:ascii="Times New Roman" w:hAnsi="Times New Roman" w:cs="Times New Roman"/>
-          <w:sz w:val="24"/>
-        </w:rPr>
-        <w:t xml:space="preserve"> }}</w:t>
-      </w:r>
-      <w:r>
-        <w:rPr>
-          <w:rFonts w:ascii="Times New Roman" w:hAnsi="Times New Roman" w:cs="Times New Roman"/>
-          <w:sz w:val="24"/>
-        </w:rPr>
-        <w:t xml:space="preserve"> </w:t>
-      </w:r>
-      <w:proofErr w:type="gramStart"/>
-      <w:r>
-        <w:rPr>
-          <w:rFonts w:ascii="Times New Roman" w:hAnsi="Times New Roman" w:cs="Times New Roman"/>
-          <w:sz w:val="24"/>
-        </w:rPr>
-        <w:t>{{ plaintiffs</w:t>
-      </w:r>
-      <w:proofErr w:type="gramEnd"/>
-      <w:r>
-        <w:rPr>
-          <w:rFonts w:ascii="Times New Roman" w:hAnsi="Times New Roman" w:cs="Times New Roman"/>
-          <w:sz w:val="24"/>
-        </w:rPr>
-        <w:t>[0</w:t>
-      </w:r>
-      <w:proofErr w:type="gramStart"/>
-      <w:r>
-        <w:rPr>
-          <w:rFonts w:ascii="Times New Roman" w:hAnsi="Times New Roman" w:cs="Times New Roman"/>
-          <w:sz w:val="24"/>
-        </w:rPr>
-        <w:t>].illness</w:t>
-      </w:r>
-      <w:proofErr w:type="gramEnd"/>
-      <w:r>
-        <w:rPr>
-          <w:rFonts w:ascii="Times New Roman" w:hAnsi="Times New Roman" w:cs="Times New Roman"/>
-          <w:sz w:val="24"/>
-        </w:rPr>
-        <w:t xml:space="preserve"> }}</w:t>
+        <w:t xml:space="preserve"> }}.</w:t>
+      </w:r>
+      <w:r>
+        <w:rPr>
+          <w:rFonts w:ascii="Times New Roman" w:hAnsi="Times New Roman" w:cs="Times New Roman"/>
+          <w:sz w:val="24"/>
+        </w:rPr>
+        <w:t xml:space="preserve"> </w:t>
+      </w:r>
+      <w:r>
+        <w:rPr>
+          <w:rFonts w:ascii="Times New Roman" w:hAnsi="Times New Roman" w:cs="Times New Roman"/>
+          <w:sz w:val="24"/>
+        </w:rPr>
+        <w:t>This</w:t>
+      </w:r>
+      <w:r>
+        <w:rPr>
+          <w:rFonts w:ascii="Times New Roman" w:hAnsi="Times New Roman" w:cs="Times New Roman"/>
+          <w:sz w:val="24"/>
+        </w:rPr>
+        <w:t xml:space="preserve"> </w:t>
       </w:r>
       <w:r>
         <w:rPr>
@@ -1524,6 +1606,7 @@
           <w:tab w:val="center" w:pos="4321"/>
           <w:tab w:val="center" w:pos="5041"/>
           <w:tab w:val="center" w:pos="6237"/>
+          <w:tab w:val="left" w:pos="7685"/>
         </w:tabs>
         <w:ind w:left="-14" w:firstLine="0"/>
         <w:rPr>
@@ -1601,6 +1684,34 @@
         </w:rPr>
         <w:tab/>
         <w:t xml:space="preserve">Sincerely, </w:t>
+      </w:r>
+    </w:p>
+    <w:p>
+      <w:pPr>
+        <w:tabs>
+          <w:tab w:val="center" w:pos="360"/>
+          <w:tab w:val="center" w:pos="1440"/>
+          <w:tab w:val="center" w:pos="2160"/>
+          <w:tab w:val="center" w:pos="2880"/>
+          <w:tab w:val="center" w:pos="3601"/>
+          <w:tab w:val="center" w:pos="4321"/>
+          <w:tab w:val="center" w:pos="5041"/>
+          <w:tab w:val="center" w:pos="6237"/>
+          <w:tab w:val="left" w:pos="7685"/>
+        </w:tabs>
+        <w:ind w:left="-14" w:firstLine="0"/>
+        <w:rPr>
+          <w:rFonts w:ascii="Times New Roman" w:hAnsi="Times New Roman" w:cs="Times New Roman"/>
+          <w:sz w:val="24"/>
+        </w:rPr>
+      </w:pPr>
+      <w:r>
+        <w:rPr>
+          <w:rFonts w:ascii="Times New Roman" w:hAnsi="Times New Roman" w:cs="Times New Roman"/>
+          <w:sz w:val="24"/>
+        </w:rPr>
+        <w:tab/>
+        <w:t xml:space="preserve">         </w:t>
       </w:r>
     </w:p>
     <w:p>
@@ -1616,145 +1727,217 @@
           <w:tab w:val="center" w:pos="6564"/>
         </w:tabs>
         <w:spacing w:after="2977"/>
-        <w:ind w:left="-14" w:firstLine="0"/>
-      </w:pPr>
-      <w:r>
-        <w:rPr>
-          <w:rFonts w:ascii="Times New Roman" w:hAnsi="Times New Roman" w:cs="Times New Roman"/>
-          <w:sz w:val="24"/>
-        </w:rPr>
-        <w:t xml:space="preserve"> </w:t>
-      </w:r>
-      <w:r>
-        <w:rPr>
-          <w:rFonts w:ascii="Times New Roman" w:hAnsi="Times New Roman" w:cs="Times New Roman"/>
-          <w:sz w:val="24"/>
-        </w:rPr>
-        <w:tab/>
-        <w:t xml:space="preserve"> </w:t>
-      </w:r>
-      <w:r>
-        <w:rPr>
-          <w:rFonts w:ascii="Times New Roman" w:hAnsi="Times New Roman" w:cs="Times New Roman"/>
-          <w:sz w:val="24"/>
-        </w:rPr>
-        <w:tab/>
-        <w:t xml:space="preserve"> </w:t>
-      </w:r>
-      <w:r>
-        <w:rPr>
-          <w:rFonts w:ascii="Times New Roman" w:hAnsi="Times New Roman" w:cs="Times New Roman"/>
-          <w:sz w:val="24"/>
-        </w:rPr>
-        <w:tab/>
-        <w:t xml:space="preserve"> </w:t>
-      </w:r>
-      <w:r>
-        <w:rPr>
-          <w:rFonts w:ascii="Times New Roman" w:hAnsi="Times New Roman" w:cs="Times New Roman"/>
-          <w:sz w:val="24"/>
-        </w:rPr>
-        <w:tab/>
-        <w:t xml:space="preserve"> </w:t>
-      </w:r>
-      <w:r>
-        <w:rPr>
-          <w:rFonts w:ascii="Times New Roman" w:hAnsi="Times New Roman" w:cs="Times New Roman"/>
-          <w:sz w:val="24"/>
-        </w:rPr>
-        <w:tab/>
-        <w:t xml:space="preserve"> </w:t>
-      </w:r>
-      <w:r>
-        <w:rPr>
-          <w:rFonts w:ascii="Times New Roman" w:hAnsi="Times New Roman" w:cs="Times New Roman"/>
-          <w:sz w:val="24"/>
-        </w:rPr>
-        <w:tab/>
-        <w:t xml:space="preserve"> </w:t>
-      </w:r>
-      <w:r>
-        <w:rPr>
-          <w:rFonts w:ascii="Times New Roman" w:hAnsi="Times New Roman" w:cs="Times New Roman"/>
-          <w:sz w:val="24"/>
-        </w:rPr>
-        <w:tab/>
-        <w:t xml:space="preserve"> </w:t>
-      </w:r>
-      <w:r>
-        <w:rPr>
-          <w:rFonts w:ascii="Times New Roman" w:hAnsi="Times New Roman" w:cs="Times New Roman"/>
-          <w:sz w:val="24"/>
-        </w:rPr>
-        <w:tab/>
-      </w:r>
-      <w:proofErr w:type="gramStart"/>
-      <w:r>
-        <w:rPr>
-          <w:rFonts w:ascii="Times New Roman" w:hAnsi="Times New Roman" w:cs="Times New Roman"/>
-          <w:sz w:val="24"/>
-        </w:rPr>
-        <w:t>{{</w:t>
-      </w:r>
-      <w:r>
-        <w:rPr>
-          <w:rFonts w:ascii="Times New Roman" w:hAnsi="Times New Roman" w:cs="Times New Roman"/>
-          <w:sz w:val="24"/>
-        </w:rPr>
-        <w:t xml:space="preserve"> </w:t>
-      </w:r>
-      <w:r>
-        <w:rPr>
-          <w:rFonts w:ascii="Times New Roman" w:hAnsi="Times New Roman" w:cs="Times New Roman"/>
-          <w:sz w:val="24"/>
-        </w:rPr>
-        <w:t>users</w:t>
-      </w:r>
-      <w:proofErr w:type="gramEnd"/>
-      <w:r>
-        <w:rPr>
-          <w:rFonts w:ascii="Times New Roman" w:hAnsi="Times New Roman" w:cs="Times New Roman"/>
-          <w:sz w:val="24"/>
-        </w:rPr>
-        <w:t>[0</w:t>
-      </w:r>
-      <w:proofErr w:type="gramStart"/>
-      <w:r>
-        <w:rPr>
-          <w:rFonts w:ascii="Times New Roman" w:hAnsi="Times New Roman" w:cs="Times New Roman"/>
-          <w:sz w:val="24"/>
-        </w:rPr>
-        <w:t>].signature</w:t>
-      </w:r>
-      <w:proofErr w:type="gramEnd"/>
-      <w:r>
-        <w:rPr>
-          <w:rFonts w:ascii="Times New Roman" w:hAnsi="Times New Roman" w:cs="Times New Roman"/>
-          <w:sz w:val="24"/>
-        </w:rPr>
-        <w:t xml:space="preserve"> </w:t>
-      </w:r>
-      <w:r>
-        <w:rPr>
-          <w:rFonts w:ascii="Times New Roman" w:hAnsi="Times New Roman" w:cs="Times New Roman"/>
-          <w:sz w:val="24"/>
-        </w:rPr>
-        <w:t>}</w:t>
-      </w:r>
-      <w:r>
-        <w:rPr>
-          <w:rFonts w:ascii="Times New Roman" w:hAnsi="Times New Roman" w:cs="Times New Roman"/>
-          <w:sz w:val="24"/>
-        </w:rPr>
-        <w:t>}</w:t>
-      </w:r>
-      <w:r>
+        <w:ind w:left="5580" w:hanging="5594"/>
         <w:rPr>
           <w:rFonts w:ascii="Poppins" w:eastAsia="Poppins" w:hAnsi="Poppins" w:cs="Poppins"/>
           <w:i/>
           <w:sz w:val="18"/>
         </w:rPr>
-        <w:t xml:space="preserve"> </w:t>
+      </w:pPr>
+      <w:r>
+        <w:rPr>
+          <w:rFonts w:ascii="Times New Roman" w:hAnsi="Times New Roman" w:cs="Times New Roman"/>
+          <w:sz w:val="24"/>
+        </w:rPr>
+        <w:t xml:space="preserve"> </w:t>
+      </w:r>
+      <w:r>
+        <w:rPr>
+          <w:rFonts w:ascii="Times New Roman" w:hAnsi="Times New Roman" w:cs="Times New Roman"/>
+          <w:sz w:val="24"/>
+        </w:rPr>
+        <w:tab/>
+        <w:t xml:space="preserve"> </w:t>
+      </w:r>
+      <w:r>
+        <w:rPr>
+          <w:rFonts w:ascii="Times New Roman" w:hAnsi="Times New Roman" w:cs="Times New Roman"/>
+          <w:sz w:val="24"/>
+        </w:rPr>
+        <w:tab/>
+        <w:t xml:space="preserve"> </w:t>
+      </w:r>
+      <w:r>
+        <w:rPr>
+          <w:rFonts w:ascii="Times New Roman" w:hAnsi="Times New Roman" w:cs="Times New Roman"/>
+          <w:sz w:val="24"/>
+        </w:rPr>
+        <w:tab/>
+        <w:t xml:space="preserve"> </w:t>
+      </w:r>
+      <w:r>
+        <w:rPr>
+          <w:rFonts w:ascii="Times New Roman" w:hAnsi="Times New Roman" w:cs="Times New Roman"/>
+          <w:sz w:val="24"/>
+        </w:rPr>
+        <w:tab/>
+        <w:t xml:space="preserve"> </w:t>
+      </w:r>
+      <w:r>
+        <w:rPr>
+          <w:rFonts w:ascii="Times New Roman" w:hAnsi="Times New Roman" w:cs="Times New Roman"/>
+          <w:sz w:val="24"/>
+        </w:rPr>
+        <w:tab/>
+        <w:t xml:space="preserve"> </w:t>
+      </w:r>
+      <w:r>
+        <w:rPr>
+          <w:rFonts w:ascii="Times New Roman" w:hAnsi="Times New Roman" w:cs="Times New Roman"/>
+          <w:sz w:val="24"/>
+        </w:rPr>
+        <w:tab/>
+        <w:t xml:space="preserve"> </w:t>
+      </w:r>
+      <w:r>
+        <w:rPr>
+          <w:rFonts w:ascii="Times New Roman" w:hAnsi="Times New Roman" w:cs="Times New Roman"/>
+          <w:sz w:val="24"/>
+        </w:rPr>
+        <w:tab/>
+        <w:t xml:space="preserve"> </w:t>
+      </w:r>
+      <w:r>
+        <w:rPr>
+          <w:rFonts w:ascii="Times New Roman" w:hAnsi="Times New Roman" w:cs="Times New Roman"/>
+          <w:sz w:val="24"/>
+        </w:rPr>
+        <w:tab/>
+      </w:r>
+      <w:proofErr w:type="gramStart"/>
+      <w:r>
+        <w:rPr>
+          <w:rFonts w:ascii="Times New Roman" w:hAnsi="Times New Roman" w:cs="Times New Roman"/>
+          <w:sz w:val="24"/>
+        </w:rPr>
+        <w:t>{{</w:t>
+      </w:r>
+      <w:r>
+        <w:rPr>
+          <w:rFonts w:ascii="Times New Roman" w:hAnsi="Times New Roman" w:cs="Times New Roman"/>
+          <w:sz w:val="24"/>
+        </w:rPr>
+        <w:t xml:space="preserve"> </w:t>
+      </w:r>
+      <w:r>
+        <w:rPr>
+          <w:rFonts w:ascii="Times New Roman" w:hAnsi="Times New Roman" w:cs="Times New Roman"/>
+          <w:sz w:val="24"/>
+        </w:rPr>
+        <w:t>users</w:t>
+      </w:r>
+      <w:proofErr w:type="gramEnd"/>
+      <w:r>
+        <w:rPr>
+          <w:rFonts w:ascii="Times New Roman" w:hAnsi="Times New Roman" w:cs="Times New Roman"/>
+          <w:sz w:val="24"/>
+        </w:rPr>
+        <w:t>[0</w:t>
+      </w:r>
+      <w:proofErr w:type="gramStart"/>
+      <w:r>
+        <w:rPr>
+          <w:rFonts w:ascii="Times New Roman" w:hAnsi="Times New Roman" w:cs="Times New Roman"/>
+          <w:sz w:val="24"/>
+        </w:rPr>
+        <w:t>].signature</w:t>
+      </w:r>
+      <w:proofErr w:type="gramEnd"/>
+      <w:r>
+        <w:rPr>
+          <w:rFonts w:ascii="Times New Roman" w:hAnsi="Times New Roman" w:cs="Times New Roman"/>
+          <w:sz w:val="24"/>
+        </w:rPr>
+        <w:t xml:space="preserve"> </w:t>
+      </w:r>
+      <w:proofErr w:type="gramStart"/>
+      <w:r>
+        <w:rPr>
+          <w:rFonts w:ascii="Times New Roman" w:hAnsi="Times New Roman" w:cs="Times New Roman"/>
+          <w:sz w:val="24"/>
+        </w:rPr>
+        <w:t>}</w:t>
+      </w:r>
+      <w:r>
+        <w:rPr>
+          <w:rFonts w:ascii="Times New Roman" w:hAnsi="Times New Roman" w:cs="Times New Roman"/>
+          <w:sz w:val="24"/>
+        </w:rPr>
+        <w:t>}</w:t>
+      </w:r>
+      <w:r>
+        <w:rPr>
+          <w:rFonts w:ascii="Poppins" w:eastAsia="Poppins" w:hAnsi="Poppins" w:cs="Poppins"/>
+          <w:i/>
+          <w:sz w:val="18"/>
+        </w:rPr>
+        <w:t xml:space="preserve"> </w:t>
+      </w:r>
+      <w:r>
+        <w:rPr>
+          <w:rFonts w:ascii="Poppins" w:eastAsia="Poppins" w:hAnsi="Poppins" w:cs="Poppins"/>
+          <w:i/>
+          <w:sz w:val="18"/>
+        </w:rPr>
+        <w:t xml:space="preserve">  </w:t>
+      </w:r>
+      <w:proofErr w:type="gramEnd"/>
+      <w:r>
+        <w:rPr>
+          <w:rFonts w:ascii="Poppins" w:eastAsia="Poppins" w:hAnsi="Poppins" w:cs="Poppins"/>
+          <w:i/>
+          <w:sz w:val="18"/>
+        </w:rPr>
+        <w:t xml:space="preserve">                                                     </w:t>
+      </w:r>
+      <w:proofErr w:type="gramStart"/>
+      <w:r>
+        <w:rPr>
+          <w:rFonts w:ascii="Poppins" w:eastAsia="Poppins" w:hAnsi="Poppins" w:cs="Poppins"/>
+          <w:i/>
+          <w:sz w:val="18"/>
+        </w:rPr>
+        <w:t xml:space="preserve">   </w:t>
+      </w:r>
+      <w:r>
+        <w:rPr>
+          <w:rFonts w:ascii="Times New Roman" w:hAnsi="Times New Roman" w:cs="Times New Roman"/>
+          <w:sz w:val="24"/>
+        </w:rPr>
+        <w:t>{{ users</w:t>
+      </w:r>
+      <w:proofErr w:type="gramEnd"/>
+      <w:r>
+        <w:rPr>
+          <w:rFonts w:ascii="Times New Roman" w:hAnsi="Times New Roman" w:cs="Times New Roman"/>
+          <w:sz w:val="24"/>
+        </w:rPr>
+        <w:t>[0].</w:t>
+      </w:r>
+      <w:proofErr w:type="spellStart"/>
+      <w:proofErr w:type="gramStart"/>
+      <w:r>
+        <w:rPr>
+          <w:rFonts w:ascii="Times New Roman" w:hAnsi="Times New Roman" w:cs="Times New Roman"/>
+          <w:sz w:val="24"/>
+        </w:rPr>
+        <w:t>name.full</w:t>
+      </w:r>
+      <w:proofErr w:type="spellEnd"/>
+      <w:r>
+        <w:rPr>
+          <w:rFonts w:ascii="Times New Roman" w:hAnsi="Times New Roman" w:cs="Times New Roman"/>
+          <w:sz w:val="24"/>
+        </w:rPr>
+        <w:t>()</w:t>
+      </w:r>
+      <w:proofErr w:type="gramEnd"/>
+      <w:r>
+        <w:rPr>
+          <w:rFonts w:ascii="Times New Roman" w:hAnsi="Times New Roman" w:cs="Times New Roman"/>
+          <w:sz w:val="24"/>
+        </w:rPr>
+        <w:t xml:space="preserve"> }}</w:t>
       </w:r>
     </w:p>
     <w:sectPr>
@@ -2204,6 +2387,36 @@
     <w:semiHidden/>
     <w:unhideWhenUsed/>
   </w:style>
+  <w:style w:type="paragraph" w:customStyle="1" w:styleId="Body">
+    <w:name w:val="Body"/>
+    <w:rsid w:val="001E7943"/>
+    <w:pPr>
+      <w:pBdr>
+        <w:top w:val="nil"/>
+        <w:left w:val="nil"/>
+        <w:bottom w:val="nil"/>
+        <w:right w:val="nil"/>
+        <w:between w:val="nil"/>
+        <w:bar w:val="nil"/>
+      </w:pBdr>
+      <w:spacing w:line="259" w:lineRule="auto"/>
+    </w:pPr>
+    <w:rPr>
+      <w:rFonts w:ascii="Calibri" w:eastAsia="Arial Unicode MS" w:hAnsi="Calibri" w:cs="Arial Unicode MS"/>
+      <w:color w:val="000000"/>
+      <w:kern w:val="0"/>
+      <w:sz w:val="22"/>
+      <w:szCs w:val="22"/>
+      <w:u w:color="000000"/>
+      <w:bdr w:val="nil"/>
+      <w14:textOutline w14:w="0" w14:cap="flat" w14:cmpd="sng" w14:algn="ctr">
+        <w14:noFill/>
+        <w14:prstDash w14:val="solid"/>
+        <w14:bevel/>
+      </w14:textOutline>
+      <w14:ligatures w14:val="none"/>
+    </w:rPr>
+  </w:style>
 </w:styles>
 </file>
 

</xml_diff>

<commit_message>
Users contact info incorporated
</commit_message>
<xml_diff>
--- a/docassemble/MLHUtilityShutoffPreventionLetter/data/templates/utility_shutoff_prevention_form.docx
+++ b/docassemble/MLHUtilityShutoffPreventionLetter/data/templates/utility_shutoff_prevention_form.docx
@@ -10,13 +10,23 @@
           <w:sz w:val="24"/>
         </w:rPr>
       </w:pPr>
-      <w:r>
-        <w:rPr>
-          <w:rFonts w:ascii="Times New Roman" w:hAnsi="Times New Roman" w:cs="Times New Roman"/>
-          <w:color w:val="000000" w:themeColor="text1"/>
-          <w:sz w:val="24"/>
-        </w:rPr>
-        <w:t>{{ users[0].</w:t>
+      <w:proofErr w:type="gramStart"/>
+      <w:r>
+        <w:rPr>
+          <w:rFonts w:ascii="Times New Roman" w:hAnsi="Times New Roman" w:cs="Times New Roman"/>
+          <w:color w:val="000000" w:themeColor="text1"/>
+          <w:sz w:val="24"/>
+        </w:rPr>
+        <w:t>{{ users</w:t>
+      </w:r>
+      <w:proofErr w:type="gramEnd"/>
+      <w:r>
+        <w:rPr>
+          <w:rFonts w:ascii="Times New Roman" w:hAnsi="Times New Roman" w:cs="Times New Roman"/>
+          <w:color w:val="000000" w:themeColor="text1"/>
+          <w:sz w:val="24"/>
+        </w:rPr>
+        <w:t>[0].</w:t>
       </w:r>
       <w:proofErr w:type="spellStart"/>
       <w:proofErr w:type="gramStart"/>
@@ -570,13 +580,23 @@
           <w:sz w:val="24"/>
         </w:rPr>
       </w:pPr>
-      <w:r>
-        <w:rPr>
-          <w:rFonts w:ascii="Times New Roman" w:hAnsi="Times New Roman" w:cs="Times New Roman"/>
-          <w:color w:val="000000" w:themeColor="text1"/>
-          <w:sz w:val="24"/>
-        </w:rPr>
-        <w:t>{{ plaintiffs[</w:t>
+      <w:proofErr w:type="gramStart"/>
+      <w:r>
+        <w:rPr>
+          <w:rFonts w:ascii="Times New Roman" w:hAnsi="Times New Roman" w:cs="Times New Roman"/>
+          <w:color w:val="000000" w:themeColor="text1"/>
+          <w:sz w:val="24"/>
+        </w:rPr>
+        <w:t>{{ plaintiffs</w:t>
+      </w:r>
+      <w:proofErr w:type="gramEnd"/>
+      <w:r>
+        <w:rPr>
+          <w:rFonts w:ascii="Times New Roman" w:hAnsi="Times New Roman" w:cs="Times New Roman"/>
+          <w:color w:val="000000" w:themeColor="text1"/>
+          <w:sz w:val="24"/>
+        </w:rPr>
+        <w:t>[</w:t>
       </w:r>
       <w:r>
         <w:rPr>
@@ -651,13 +671,23 @@
           <w:sz w:val="24"/>
         </w:rPr>
       </w:pPr>
-      <w:r>
-        <w:rPr>
-          <w:rFonts w:ascii="Times New Roman" w:hAnsi="Times New Roman" w:cs="Times New Roman"/>
-          <w:color w:val="000000" w:themeColor="text1"/>
-          <w:sz w:val="24"/>
-        </w:rPr>
-        <w:t>{{ plaintiffs[0</w:t>
+      <w:proofErr w:type="gramStart"/>
+      <w:r>
+        <w:rPr>
+          <w:rFonts w:ascii="Times New Roman" w:hAnsi="Times New Roman" w:cs="Times New Roman"/>
+          <w:color w:val="000000" w:themeColor="text1"/>
+          <w:sz w:val="24"/>
+        </w:rPr>
+        <w:t>{{ plaintiffs</w:t>
+      </w:r>
+      <w:proofErr w:type="gramEnd"/>
+      <w:r>
+        <w:rPr>
+          <w:rFonts w:ascii="Times New Roman" w:hAnsi="Times New Roman" w:cs="Times New Roman"/>
+          <w:color w:val="000000" w:themeColor="text1"/>
+          <w:sz w:val="24"/>
+        </w:rPr>
+        <w:t>[0</w:t>
       </w:r>
       <w:proofErr w:type="gramStart"/>
       <w:r>
@@ -1666,6 +1696,104 @@
           <w:sz w:val="24"/>
         </w:rPr>
         <w:t>}</w:t>
+      </w:r>
+    </w:p>
+    <w:p>
+      <w:pPr>
+        <w:rPr>
+          <w:rFonts w:ascii="Times New Roman" w:hAnsi="Times New Roman" w:cs="Times New Roman"/>
+          <w:color w:val="000000" w:themeColor="text1"/>
+          <w:sz w:val="24"/>
+        </w:rPr>
+      </w:pPr>
+      <w:proofErr w:type="gramStart"/>
+      <w:r>
+        <w:rPr>
+          <w:rFonts w:ascii="Times New Roman" w:hAnsi="Times New Roman" w:cs="Times New Roman"/>
+          <w:color w:val="000000" w:themeColor="text1"/>
+          <w:sz w:val="24"/>
+        </w:rPr>
+        <w:t>{{ users</w:t>
+      </w:r>
+      <w:proofErr w:type="gramEnd"/>
+      <w:r>
+        <w:rPr>
+          <w:rFonts w:ascii="Times New Roman" w:hAnsi="Times New Roman" w:cs="Times New Roman"/>
+          <w:color w:val="000000" w:themeColor="text1"/>
+          <w:sz w:val="24"/>
+        </w:rPr>
+        <w:t>[0</w:t>
+      </w:r>
+      <w:proofErr w:type="gramStart"/>
+      <w:r>
+        <w:rPr>
+          <w:rFonts w:ascii="Times New Roman" w:hAnsi="Times New Roman" w:cs="Times New Roman"/>
+          <w:color w:val="000000" w:themeColor="text1"/>
+          <w:sz w:val="24"/>
+        </w:rPr>
+        <w:t>].</w:t>
+      </w:r>
+      <w:proofErr w:type="spellStart"/>
+      <w:r>
+        <w:rPr>
+          <w:rFonts w:ascii="Times New Roman" w:hAnsi="Times New Roman" w:cs="Times New Roman"/>
+          <w:color w:val="000000" w:themeColor="text1"/>
+          <w:sz w:val="24"/>
+        </w:rPr>
+        <w:t>mobile</w:t>
+      </w:r>
+      <w:proofErr w:type="gramEnd"/>
+      <w:r>
+        <w:rPr>
+          <w:rFonts w:ascii="Times New Roman" w:hAnsi="Times New Roman" w:cs="Times New Roman"/>
+          <w:color w:val="000000" w:themeColor="text1"/>
+          <w:sz w:val="24"/>
+        </w:rPr>
+        <w:t>_</w:t>
+      </w:r>
+      <w:proofErr w:type="gramStart"/>
+      <w:r>
+        <w:rPr>
+          <w:rFonts w:ascii="Times New Roman" w:hAnsi="Times New Roman" w:cs="Times New Roman"/>
+          <w:color w:val="000000" w:themeColor="text1"/>
+          <w:sz w:val="24"/>
+        </w:rPr>
+        <w:t>number</w:t>
+      </w:r>
+      <w:proofErr w:type="spellEnd"/>
+      <w:r>
+        <w:rPr>
+          <w:rFonts w:ascii="Times New Roman" w:hAnsi="Times New Roman" w:cs="Times New Roman"/>
+          <w:color w:val="000000" w:themeColor="text1"/>
+          <w:sz w:val="24"/>
+        </w:rPr>
+        <w:t xml:space="preserve"> }</w:t>
+      </w:r>
+      <w:proofErr w:type="gramEnd"/>
+      <w:r>
+        <w:rPr>
+          <w:rFonts w:ascii="Times New Roman" w:hAnsi="Times New Roman" w:cs="Times New Roman"/>
+          <w:color w:val="000000" w:themeColor="text1"/>
+          <w:sz w:val="24"/>
+        </w:rPr>
+        <w:t>}</w:t>
+      </w:r>
+    </w:p>
+    <w:p>
+      <w:pPr>
+        <w:rPr>
+          <w:rFonts w:ascii="Times New Roman" w:hAnsi="Times New Roman" w:cs="Times New Roman"/>
+          <w:color w:val="000000" w:themeColor="text1"/>
+          <w:sz w:val="24"/>
+        </w:rPr>
+      </w:pPr>
+      <w:r>
+        <w:rPr>
+          <w:rFonts w:ascii="Times New Roman" w:hAnsi="Times New Roman" w:cs="Times New Roman"/>
+          <w:color w:val="000000" w:themeColor="text1"/>
+          <w:sz w:val="24"/>
+        </w:rPr>
+        <w:t xml:space="preserve">{{ users[0].email }} </w:t>
       </w:r>
     </w:p>
     <w:sectPr>

</xml_diff>

<commit_message>
New buttons for chronic/ serious illness and user cannot proceed w/o contact info
</commit_message>
<xml_diff>
--- a/docassemble/MLHUtilityShutoffPreventionLetter/data/templates/utility_shutoff_prevention_form.docx
+++ b/docassemble/MLHUtilityShutoffPreventionLetter/data/templates/utility_shutoff_prevention_form.docx
@@ -751,17 +751,6 @@
         </w:rPr>
         <w:t>}</w:t>
       </w:r>
-    </w:p>
-    <w:p>
-      <w:pPr>
-        <w:spacing w:after="28"/>
-        <w:ind w:right="-2" w:firstLine="720"/>
-        <w:rPr>
-          <w:rFonts w:ascii="Times New Roman" w:hAnsi="Times New Roman" w:cs="Times New Roman"/>
-          <w:color w:val="000000" w:themeColor="text1"/>
-          <w:sz w:val="24"/>
-        </w:rPr>
-      </w:pPr>
     </w:p>
     <w:p>
       <w:pPr>
@@ -789,39 +778,34 @@
           <w:color w:val="000000" w:themeColor="text1"/>
           <w:sz w:val="24"/>
         </w:rPr>
-        <w:t xml:space="preserve">Account </w:t>
-      </w:r>
-      <w:r>
-        <w:rPr>
-          <w:rFonts w:ascii="Times New Roman" w:hAnsi="Times New Roman" w:cs="Times New Roman"/>
-          <w:color w:val="000000" w:themeColor="text1"/>
-          <w:sz w:val="24"/>
-        </w:rPr>
-        <w:t>n</w:t>
-      </w:r>
-      <w:r>
-        <w:rPr>
-          <w:rFonts w:ascii="Times New Roman" w:hAnsi="Times New Roman" w:cs="Times New Roman"/>
-          <w:color w:val="000000" w:themeColor="text1"/>
-          <w:sz w:val="24"/>
-        </w:rPr>
-        <w:t>umber:</w:t>
-      </w:r>
-      <w:r>
-        <w:rPr>
-          <w:rFonts w:ascii="Times New Roman" w:hAnsi="Times New Roman" w:cs="Times New Roman"/>
-          <w:color w:val="000000" w:themeColor="text1"/>
-          <w:sz w:val="24"/>
-        </w:rPr>
-        <w:t xml:space="preserve"> </w:t>
-      </w:r>
-      <w:r>
-        <w:rPr>
-          <w:rFonts w:ascii="Times New Roman" w:hAnsi="Times New Roman" w:cs="Times New Roman"/>
-          <w:color w:val="000000" w:themeColor="text1"/>
-          <w:sz w:val="24"/>
-        </w:rPr>
-        <w:t>{{ plaintiffs[0].</w:t>
+        <w:t xml:space="preserve">{% if </w:t>
+      </w:r>
+      <w:proofErr w:type="gramStart"/>
+      <w:r>
+        <w:rPr>
+          <w:rFonts w:ascii="Times New Roman" w:hAnsi="Times New Roman" w:cs="Times New Roman"/>
+          <w:color w:val="000000" w:themeColor="text1"/>
+          <w:sz w:val="24"/>
+        </w:rPr>
+        <w:t>plaintiffs[</w:t>
+      </w:r>
+      <w:proofErr w:type="gramEnd"/>
+      <w:r>
+        <w:rPr>
+          <w:rFonts w:ascii="Times New Roman" w:hAnsi="Times New Roman" w:cs="Times New Roman"/>
+          <w:color w:val="000000" w:themeColor="text1"/>
+          <w:sz w:val="24"/>
+        </w:rPr>
+        <w:t>0</w:t>
+      </w:r>
+      <w:proofErr w:type="gramStart"/>
+      <w:r>
+        <w:rPr>
+          <w:rFonts w:ascii="Times New Roman" w:hAnsi="Times New Roman" w:cs="Times New Roman"/>
+          <w:color w:val="000000" w:themeColor="text1"/>
+          <w:sz w:val="24"/>
+        </w:rPr>
+        <w:t>].</w:t>
       </w:r>
       <w:proofErr w:type="spellStart"/>
       <w:r>
@@ -832,21 +816,14 @@
         </w:rPr>
         <w:t>account</w:t>
       </w:r>
-      <w:r>
-        <w:rPr>
-          <w:rFonts w:ascii="Times New Roman" w:hAnsi="Times New Roman" w:cs="Times New Roman"/>
-          <w:color w:val="000000" w:themeColor="text1"/>
-          <w:sz w:val="24"/>
-        </w:rPr>
-        <w:t>_</w:t>
-      </w:r>
-      <w:r>
-        <w:rPr>
-          <w:rFonts w:ascii="Times New Roman" w:hAnsi="Times New Roman" w:cs="Times New Roman"/>
-          <w:color w:val="000000" w:themeColor="text1"/>
-          <w:sz w:val="24"/>
-        </w:rPr>
-        <w:t>number</w:t>
+      <w:proofErr w:type="gramEnd"/>
+      <w:r>
+        <w:rPr>
+          <w:rFonts w:ascii="Times New Roman" w:hAnsi="Times New Roman" w:cs="Times New Roman"/>
+          <w:color w:val="000000" w:themeColor="text1"/>
+          <w:sz w:val="24"/>
+        </w:rPr>
+        <w:t>_number</w:t>
       </w:r>
       <w:proofErr w:type="spellEnd"/>
       <w:r>
@@ -855,19 +832,14 @@
           <w:color w:val="000000" w:themeColor="text1"/>
           <w:sz w:val="24"/>
         </w:rPr>
-        <w:t xml:space="preserve"> </w:t>
-      </w:r>
-      <w:r>
-        <w:rPr>
-          <w:rFonts w:ascii="Times New Roman" w:hAnsi="Times New Roman" w:cs="Times New Roman"/>
-          <w:color w:val="000000" w:themeColor="text1"/>
-          <w:sz w:val="24"/>
-        </w:rPr>
-        <w:t>}}</w:t>
+        <w:t xml:space="preserve"> %}</w:t>
       </w:r>
     </w:p>
     <w:p>
       <w:pPr>
+        <w:tabs>
+          <w:tab w:val="center" w:pos="450"/>
+        </w:tabs>
         <w:ind w:right="-2"/>
         <w:rPr>
           <w:rFonts w:ascii="Times New Roman" w:hAnsi="Times New Roman" w:cs="Times New Roman"/>
@@ -875,6 +847,107 @@
           <w:sz w:val="24"/>
         </w:rPr>
       </w:pPr>
+      <w:r>
+        <w:rPr>
+          <w:rFonts w:ascii="Times New Roman" w:hAnsi="Times New Roman" w:cs="Times New Roman"/>
+          <w:color w:val="000000" w:themeColor="text1"/>
+          <w:sz w:val="24"/>
+        </w:rPr>
+        <w:t xml:space="preserve">Account number: </w:t>
+      </w:r>
+      <w:proofErr w:type="gramStart"/>
+      <w:r>
+        <w:rPr>
+          <w:rFonts w:ascii="Times New Roman" w:hAnsi="Times New Roman" w:cs="Times New Roman"/>
+          <w:color w:val="000000" w:themeColor="text1"/>
+          <w:sz w:val="24"/>
+        </w:rPr>
+        <w:t>{{ plaintiffs</w:t>
+      </w:r>
+      <w:proofErr w:type="gramEnd"/>
+      <w:r>
+        <w:rPr>
+          <w:rFonts w:ascii="Times New Roman" w:hAnsi="Times New Roman" w:cs="Times New Roman"/>
+          <w:color w:val="000000" w:themeColor="text1"/>
+          <w:sz w:val="24"/>
+        </w:rPr>
+        <w:t>[0</w:t>
+      </w:r>
+      <w:proofErr w:type="gramStart"/>
+      <w:r>
+        <w:rPr>
+          <w:rFonts w:ascii="Times New Roman" w:hAnsi="Times New Roman" w:cs="Times New Roman"/>
+          <w:color w:val="000000" w:themeColor="text1"/>
+          <w:sz w:val="24"/>
+        </w:rPr>
+        <w:t>].</w:t>
+      </w:r>
+      <w:proofErr w:type="spellStart"/>
+      <w:r>
+        <w:rPr>
+          <w:rFonts w:ascii="Times New Roman" w:hAnsi="Times New Roman" w:cs="Times New Roman"/>
+          <w:color w:val="000000" w:themeColor="text1"/>
+          <w:sz w:val="24"/>
+        </w:rPr>
+        <w:t>account</w:t>
+      </w:r>
+      <w:proofErr w:type="gramEnd"/>
+      <w:r>
+        <w:rPr>
+          <w:rFonts w:ascii="Times New Roman" w:hAnsi="Times New Roman" w:cs="Times New Roman"/>
+          <w:color w:val="000000" w:themeColor="text1"/>
+          <w:sz w:val="24"/>
+        </w:rPr>
+        <w:t>_</w:t>
+      </w:r>
+      <w:proofErr w:type="gramStart"/>
+      <w:r>
+        <w:rPr>
+          <w:rFonts w:ascii="Times New Roman" w:hAnsi="Times New Roman" w:cs="Times New Roman"/>
+          <w:color w:val="000000" w:themeColor="text1"/>
+          <w:sz w:val="24"/>
+        </w:rPr>
+        <w:t>number</w:t>
+      </w:r>
+      <w:proofErr w:type="spellEnd"/>
+      <w:r>
+        <w:rPr>
+          <w:rFonts w:ascii="Times New Roman" w:hAnsi="Times New Roman" w:cs="Times New Roman"/>
+          <w:color w:val="000000" w:themeColor="text1"/>
+          <w:sz w:val="24"/>
+        </w:rPr>
+        <w:t xml:space="preserve"> }</w:t>
+      </w:r>
+      <w:proofErr w:type="gramEnd"/>
+      <w:r>
+        <w:rPr>
+          <w:rFonts w:ascii="Times New Roman" w:hAnsi="Times New Roman" w:cs="Times New Roman"/>
+          <w:color w:val="000000" w:themeColor="text1"/>
+          <w:sz w:val="24"/>
+        </w:rPr>
+        <w:t>}</w:t>
+      </w:r>
+    </w:p>
+    <w:p>
+      <w:pPr>
+        <w:tabs>
+          <w:tab w:val="center" w:pos="450"/>
+        </w:tabs>
+        <w:ind w:right="-2"/>
+        <w:rPr>
+          <w:rFonts w:ascii="Times New Roman" w:hAnsi="Times New Roman" w:cs="Times New Roman"/>
+          <w:color w:val="000000" w:themeColor="text1"/>
+          <w:sz w:val="24"/>
+        </w:rPr>
+      </w:pPr>
+      <w:r>
+        <w:rPr>
+          <w:rFonts w:ascii="Times New Roman" w:hAnsi="Times New Roman" w:cs="Times New Roman"/>
+          <w:color w:val="000000" w:themeColor="text1"/>
+          <w:sz w:val="24"/>
+        </w:rPr>
+        <w:t>{% endif %}</w:t>
+      </w:r>
     </w:p>
     <w:p>
       <w:pPr>
@@ -1099,14 +1172,6 @@
           <w:color w:val="000000" w:themeColor="text1"/>
           <w:sz w:val="24"/>
         </w:rPr>
-        <w:t>(n)</w:t>
-      </w:r>
-      <w:r>
-        <w:rPr>
-          <w:rFonts w:ascii="Times New Roman" w:hAnsi="Times New Roman" w:cs="Times New Roman"/>
-          <w:color w:val="000000" w:themeColor="text1"/>
-          <w:sz w:val="24"/>
-        </w:rPr>
         <w:t xml:space="preserve"> </w:t>
       </w:r>
       <w:proofErr w:type="gramStart"/>
@@ -1387,7 +1452,87 @@
           <w:color w:val="000000" w:themeColor="text1"/>
           <w:sz w:val="24"/>
         </w:rPr>
-        <w:t xml:space="preserve">suffers from a serious and chronic illness and requires continuous utility services for their health and well-being. </w:t>
+        <w:t>suffers from a</w:t>
+      </w:r>
+      <w:r>
+        <w:rPr>
+          <w:rFonts w:ascii="Times New Roman" w:hAnsi="Times New Roman" w:cs="Times New Roman"/>
+          <w:color w:val="000000" w:themeColor="text1"/>
+          <w:sz w:val="24"/>
+        </w:rPr>
+        <w:t xml:space="preserve"> </w:t>
+      </w:r>
+      <w:proofErr w:type="gramStart"/>
+      <w:r>
+        <w:rPr>
+          <w:rFonts w:ascii="Times New Roman" w:hAnsi="Times New Roman" w:cs="Times New Roman"/>
+          <w:color w:val="000000" w:themeColor="text1"/>
+          <w:sz w:val="24"/>
+        </w:rPr>
+        <w:t xml:space="preserve">{{ </w:t>
+      </w:r>
+      <w:proofErr w:type="spellStart"/>
+      <w:r>
+        <w:rPr>
+          <w:rFonts w:ascii="Times New Roman" w:hAnsi="Times New Roman" w:cs="Times New Roman"/>
+          <w:color w:val="000000" w:themeColor="text1"/>
+          <w:sz w:val="24"/>
+        </w:rPr>
+        <w:t>illness</w:t>
+      </w:r>
+      <w:proofErr w:type="gramEnd"/>
+      <w:r>
+        <w:rPr>
+          <w:rFonts w:ascii="Times New Roman" w:hAnsi="Times New Roman" w:cs="Times New Roman"/>
+          <w:color w:val="000000" w:themeColor="text1"/>
+          <w:sz w:val="24"/>
+        </w:rPr>
+        <w:t>_</w:t>
+      </w:r>
+      <w:proofErr w:type="gramStart"/>
+      <w:r>
+        <w:rPr>
+          <w:rFonts w:ascii="Times New Roman" w:hAnsi="Times New Roman" w:cs="Times New Roman"/>
+          <w:color w:val="000000" w:themeColor="text1"/>
+          <w:sz w:val="24"/>
+        </w:rPr>
+        <w:t>type.lower</w:t>
+      </w:r>
+      <w:proofErr w:type="spellEnd"/>
+      <w:proofErr w:type="gramEnd"/>
+      <w:r>
+        <w:rPr>
+          <w:rFonts w:ascii="Times New Roman" w:hAnsi="Times New Roman" w:cs="Times New Roman"/>
+          <w:color w:val="000000" w:themeColor="text1"/>
+          <w:sz w:val="24"/>
+        </w:rPr>
+        <w:t>(</w:t>
+      </w:r>
+      <w:proofErr w:type="gramStart"/>
+      <w:r>
+        <w:rPr>
+          <w:rFonts w:ascii="Times New Roman" w:hAnsi="Times New Roman" w:cs="Times New Roman"/>
+          <w:color w:val="000000" w:themeColor="text1"/>
+          <w:sz w:val="24"/>
+        </w:rPr>
+        <w:t>) }</w:t>
+      </w:r>
+      <w:proofErr w:type="gramEnd"/>
+      <w:r>
+        <w:rPr>
+          <w:rFonts w:ascii="Times New Roman" w:hAnsi="Times New Roman" w:cs="Times New Roman"/>
+          <w:color w:val="000000" w:themeColor="text1"/>
+          <w:sz w:val="24"/>
+        </w:rPr>
+        <w:t>}</w:t>
+      </w:r>
+      <w:r>
+        <w:rPr>
+          <w:rFonts w:ascii="Times New Roman" w:hAnsi="Times New Roman" w:cs="Times New Roman"/>
+          <w:color w:val="000000" w:themeColor="text1"/>
+          <w:sz w:val="24"/>
+        </w:rPr>
+        <w:t xml:space="preserve"> and requires continuous utility services for their health and well-being. </w:t>
       </w:r>
       <w:r>
         <w:rPr>
@@ -1397,26 +1542,15 @@
         </w:rPr>
         <w:t xml:space="preserve">Pursuant to Massachusetts General Laws Chapter 164 §124A and 220 CMR 25.00, discontinuing utility service at this address would endanger the patient’s health and safety. </w:t>
       </w:r>
-      <w:proofErr w:type="gramStart"/>
-      <w:r>
-        <w:rPr>
-          <w:rFonts w:ascii="Times New Roman" w:hAnsi="Times New Roman" w:cs="Times New Roman"/>
-          <w:color w:val="000000" w:themeColor="text1"/>
-          <w:sz w:val="24"/>
-        </w:rPr>
-        <w:t>{{ plaintiffs</w:t>
-      </w:r>
-      <w:proofErr w:type="gramEnd"/>
-      <w:r>
-        <w:rPr>
-          <w:rFonts w:ascii="Times New Roman" w:hAnsi="Times New Roman" w:cs="Times New Roman"/>
-          <w:color w:val="000000" w:themeColor="text1"/>
-          <w:sz w:val="24"/>
-        </w:rPr>
-        <w:t>[0].</w:t>
+      <w:r>
+        <w:rPr>
+          <w:rFonts w:ascii="Times New Roman" w:hAnsi="Times New Roman" w:cs="Times New Roman"/>
+          <w:color w:val="000000" w:themeColor="text1"/>
+          <w:sz w:val="24"/>
+        </w:rPr>
+        <w:t>{{ plaintiffs[0].</w:t>
       </w:r>
       <w:proofErr w:type="spellStart"/>
-      <w:proofErr w:type="gramStart"/>
       <w:r>
         <w:rPr>
           <w:rFonts w:ascii="Times New Roman" w:hAnsi="Times New Roman" w:cs="Times New Roman"/>
@@ -1426,7 +1560,6 @@
         <w:t>name.full</w:t>
       </w:r>
       <w:proofErr w:type="spellEnd"/>
-      <w:proofErr w:type="gramEnd"/>
       <w:r>
         <w:rPr>
           <w:rFonts w:ascii="Times New Roman" w:hAnsi="Times New Roman" w:cs="Times New Roman"/>
@@ -1441,15 +1574,31 @@
           <w:color w:val="000000" w:themeColor="text1"/>
           <w:sz w:val="24"/>
         </w:rPr>
-        <w:t xml:space="preserve"> </w:t>
-      </w:r>
-      <w:r>
-        <w:rPr>
-          <w:rFonts w:ascii="Times New Roman" w:hAnsi="Times New Roman" w:cs="Times New Roman"/>
-          <w:color w:val="000000" w:themeColor="text1"/>
-          <w:sz w:val="24"/>
-        </w:rPr>
-        <w:t>has a serious or chronic illness within the meaning of these statutes, and I request that the utility company refrain from terminating service and extend all applicable medical protections under Massachusetts law.</w:t>
+        <w:t xml:space="preserve">’s </w:t>
+      </w:r>
+      <w:r>
+        <w:rPr>
+          <w:rFonts w:ascii="Times New Roman" w:hAnsi="Times New Roman" w:cs="Times New Roman"/>
+          <w:color w:val="000000" w:themeColor="text1"/>
+          <w:sz w:val="24"/>
+        </w:rPr>
+        <w:t>illness</w:t>
+      </w:r>
+      <w:r>
+        <w:rPr>
+          <w:rFonts w:ascii="Times New Roman" w:hAnsi="Times New Roman" w:cs="Times New Roman"/>
+          <w:color w:val="000000" w:themeColor="text1"/>
+          <w:sz w:val="24"/>
+        </w:rPr>
+        <w:t xml:space="preserve"> falls</w:t>
+      </w:r>
+      <w:r>
+        <w:rPr>
+          <w:rFonts w:ascii="Times New Roman" w:hAnsi="Times New Roman" w:cs="Times New Roman"/>
+          <w:color w:val="000000" w:themeColor="text1"/>
+          <w:sz w:val="24"/>
+        </w:rPr>
+        <w:t xml:space="preserve"> within the meaning of these statutes, and I request that the utility company refrain from terminating service and extend all applicable medical protections under Massachusetts law.</w:t>
       </w:r>
     </w:p>
     <w:p>

</xml_diff>